<commit_message>
-changed professorship to chair -fixed logic to handle multiple people -added two images -added more office templates
</commit_message>
<xml_diff>
--- a/DoorSign/wwwroot/template/Offices/Office_One_Person_with_Two_Titles_Template.docx
+++ b/DoorSign/wwwroot/template/Offices/Office_One_Person_with_Two_Titles_Template.docx
@@ -3,23 +3,33 @@
 <w:document xmlns:wpc="http://schemas.microsoft.com/office/word/2010/wordprocessingCanvas" xmlns:cx="http://schemas.microsoft.com/office/drawing/2014/chartex" xmlns:cx1="http://schemas.microsoft.com/office/drawing/2015/9/8/chartex" xmlns:cx2="http://schemas.microsoft.com/office/drawing/2015/10/21/chartex" xmlns:cx3="http://schemas.microsoft.com/office/drawing/2016/5/9/chartex" xmlns:cx4="http://schemas.microsoft.com/office/drawing/2016/5/10/chartex" xmlns:cx5="http://schemas.microsoft.com/office/drawing/2016/5/11/chartex" xmlns:cx6="http://schemas.microsoft.com/office/drawing/2016/5/12/chartex" xmlns:cx7="http://schemas.microsoft.com/office/drawing/2016/5/13/chartex" xmlns:cx8="http://schemas.microsoft.com/office/drawing/2016/5/14/chartex" xmlns:mc="http://schemas.openxmlformats.org/markup-compatibility/2006" xmlns:aink="http://schemas.microsoft.com/office/drawing/2016/ink" xmlns:am3d="http://schemas.microsoft.com/office/drawing/2017/model3d" xmlns:o="urn:schemas-microsoft-com:office:office" xmlns:r="http://schemas.openxmlformats.org/officeDocument/2006/relationships" xmlns:m="http://schemas.openxmlformats.org/officeDocument/2006/math" xmlns:v="urn:schemas-microsoft-com:vml" xmlns:wp14="http://schemas.microsoft.com/office/word/2010/wordprocessingDrawing" xmlns:wp="http://schemas.openxmlformats.org/drawingml/2006/wordprocessingDrawing" xmlns:w10="urn:schemas-microsoft-com:office:word" xmlns:w="http://schemas.openxmlformats.org/wordprocessingml/2006/main" xmlns:w14="http://schemas.microsoft.com/office/word/2010/wordml" xmlns:w15="http://schemas.microsoft.com/office/word/2012/wordml" xmlns:w16cex="http://schemas.microsoft.com/office/word/2018/wordml/cex" xmlns:w16cid="http://schemas.microsoft.com/office/word/2016/wordml/cid" xmlns:w16="http://schemas.microsoft.com/office/word/2018/wordml" xmlns:w16se="http://schemas.microsoft.com/office/word/2015/wordml/symex" xmlns:wpg="http://schemas.microsoft.com/office/word/2010/wordprocessingGroup" xmlns:wpi="http://schemas.microsoft.com/office/word/2010/wordprocessingInk" xmlns:wne="http://schemas.microsoft.com/office/word/2006/wordml" xmlns:wps="http://schemas.microsoft.com/office/word/2010/wordprocessingShape" mc:Ignorable="w14 w15 w16se w16cid w16 w16cex wp14">
   <w:body>
     <w:p>
+      <w:pPr>
+        <w:rPr>
+          <w:rFonts w:ascii="Frutiger LT Std 57 Cn" w:hAnsi="Frutiger LT Std 57 Cn"/>
+          <w:b/>
+          <w:noProof/>
+          <w:color w:val="250858"/>
+          <w:sz w:val="88"/>
+          <w:szCs w:val="88"/>
+        </w:rPr>
+      </w:pPr>
       <w:r>
         <w:rPr>
           <w:noProof/>
         </w:rPr>
         <w:drawing>
-          <wp:anchor distT="0" distB="0" distL="114300" distR="114300" simplePos="0" relativeHeight="251656704" behindDoc="1" locked="0" layoutInCell="1" allowOverlap="1" wp14:anchorId="71BC9E45" wp14:editId="21970D80">
+          <wp:anchor distT="0" distB="0" distL="114300" distR="114300" simplePos="0" relativeHeight="251658752" behindDoc="1" locked="0" layoutInCell="1" allowOverlap="1" wp14:anchorId="79AEA13C" wp14:editId="5D5E18BC">
             <wp:simplePos x="0" y="0"/>
             <wp:positionH relativeFrom="margin">
-              <wp:posOffset>361315</wp:posOffset>
+              <wp:posOffset>152400</wp:posOffset>
             </wp:positionH>
             <wp:positionV relativeFrom="margin">
-              <wp:posOffset>1498600</wp:posOffset>
+              <wp:posOffset>1304925</wp:posOffset>
             </wp:positionV>
             <wp:extent cx="5532120" cy="5532120"/>
             <wp:effectExtent l="0" t="0" r="0" b="0"/>
             <wp:wrapNone/>
-            <wp:docPr id="8" name="Picture 8"/>
+            <wp:docPr id="1" name="Picture 1"/>
             <wp:cNvGraphicFramePr>
               <a:graphicFrameLocks xmlns:a="http://schemas.openxmlformats.org/drawingml/2006/main" noChangeAspect="1"/>
             </wp:cNvGraphicFramePr>
@@ -63,6 +73,8 @@
           </wp:anchor>
         </w:drawing>
       </w:r>
+    </w:p>
+    <w:p>
       <w:proofErr w:type="spellStart"/>
       <w:r>
         <w:t>RoomNumber</w:t>
@@ -70,11 +82,13 @@
       <w:proofErr w:type="spellEnd"/>
     </w:p>
     <w:p/>
+    <w:p/>
     <w:tbl>
       <w:tblPr>
         <w:tblStyle w:val="TableGrid"/>
-        <w:tblpPr w:leftFromText="180" w:rightFromText="180" w:vertAnchor="text" w:horzAnchor="page" w:tblpX="2305" w:tblpY="4520"/>
-        <w:tblW w:w="0" w:type="auto"/>
+        <w:tblpPr w:leftFromText="180" w:rightFromText="180" w:vertAnchor="text" w:horzAnchor="page" w:tblpX="1858" w:tblpY="2650"/>
+        <w:tblOverlap w:val="never"/>
+        <w:tblW w:w="9576" w:type="dxa"/>
         <w:tblLook w:val="04A0" w:firstRow="1" w:lastRow="0" w:firstColumn="1" w:lastColumn="0" w:noHBand="0" w:noVBand="1"/>
       </w:tblPr>
       <w:tblGrid>
@@ -93,7 +107,16 @@
           </w:tcPr>
           <w:p>
             <w:pPr>
-              <w:spacing w:after="360"/>
+              <w:spacing w:line="276" w:lineRule="auto"/>
+              <w:rPr>
+                <w:rFonts w:ascii="Frutiger LT Std 57 Cn" w:hAnsi="Frutiger LT Std 57 Cn"/>
+                <w:b/>
+                <w:color w:val="250858"/>
+                <w:sz w:val="88"/>
+                <w:szCs w:val="88"/>
+              </w:rPr>
+            </w:pPr>
+            <w:r>
               <w:rPr>
                 <w:rFonts w:ascii="Frutiger LT Std 57 Cn" w:hAnsi="Frutiger LT Std 57 Cn"/>
                 <w:b/>
@@ -102,49 +125,17 @@
                 <w:sz w:val="88"/>
                 <w:szCs w:val="88"/>
               </w:rPr>
-            </w:pPr>
-            <w:r>
-              <w:rPr>
-                <w:rFonts w:ascii="Frutiger LT Std 57 Cn" w:hAnsi="Frutiger LT Std 57 Cn"/>
-                <w:b/>
-                <w:noProof/>
-                <w:color w:val="250858"/>
-                <w:sz w:val="88"/>
-                <w:szCs w:val="88"/>
-              </w:rPr>
-              <w:t>First1</w:t>
-            </w:r>
-            <w:r>
-              <w:rPr>
-                <w:rFonts w:ascii="Frutiger LT Std 57 Cn" w:hAnsi="Frutiger LT Std 57 Cn"/>
-                <w:b/>
-                <w:noProof/>
-                <w:color w:val="250858"/>
-                <w:sz w:val="88"/>
-                <w:szCs w:val="88"/>
-              </w:rPr>
-              <w:t xml:space="preserve"> </w:t>
-            </w:r>
-            <w:r>
-              <w:rPr>
-                <w:rFonts w:ascii="Frutiger LT Std 57 Cn" w:hAnsi="Frutiger LT Std 57 Cn"/>
-                <w:b/>
-                <w:noProof/>
-                <w:color w:val="250858"/>
-                <w:sz w:val="88"/>
-                <w:szCs w:val="88"/>
-              </w:rPr>
-              <w:t>Last1</w:t>
+              <w:t>First1 Last1</w:t>
             </w:r>
           </w:p>
           <w:p>
             <w:pPr>
-              <w:spacing w:after="120"/>
+              <w:spacing w:line="360" w:lineRule="auto"/>
               <w:rPr>
                 <w:rFonts w:ascii="Frutiger LT Std 57 Cn" w:hAnsi="Frutiger LT Std 57 Cn"/>
                 <w:noProof/>
                 <w:color w:val="250858"/>
-                <w:sz w:val="36"/>
+                <w:sz w:val="48"/>
                 <w:szCs w:val="70"/>
               </w:rPr>
             </w:pPr>
@@ -153,7 +144,7 @@
                 <w:rFonts w:ascii="Frutiger LT Std 57 Cn" w:hAnsi="Frutiger LT Std 57 Cn"/>
                 <w:noProof/>
                 <w:color w:val="250858"/>
-                <w:sz w:val="36"/>
+                <w:sz w:val="48"/>
                 <w:szCs w:val="70"/>
               </w:rPr>
               <w:t>Title1</w:t>
@@ -161,14 +152,35 @@
           </w:p>
           <w:p>
             <w:pPr>
-              <w:spacing w:after="120"/>
+              <w:spacing w:line="360" w:lineRule="auto"/>
+              <w:rPr>
+                <w:rFonts w:ascii="Frutiger LT Std 57 Cn" w:hAnsi="Frutiger LT Std 57 Cn"/>
+                <w:noProof/>
+                <w:color w:val="250858"/>
+                <w:sz w:val="48"/>
+                <w:szCs w:val="70"/>
+              </w:rPr>
+            </w:pPr>
+            <w:r>
+              <w:rPr>
+                <w:rFonts w:ascii="Frutiger LT Std 57 Cn" w:hAnsi="Frutiger LT Std 57 Cn"/>
+                <w:noProof/>
+                <w:color w:val="250858"/>
+                <w:sz w:val="48"/>
+                <w:szCs w:val="70"/>
+              </w:rPr>
+              <w:t>SecondTitle</w:t>
+            </w:r>
+          </w:p>
+          <w:p>
+            <w:pPr>
               <w:rPr>
                 <w:rFonts w:ascii="Frutiger LT Std 57 Cn" w:hAnsi="Frutiger LT Std 57 Cn"/>
                 <w:b/>
                 <w:noProof/>
                 <w:color w:val="250858"/>
-                <w:sz w:val="44"/>
-                <w:szCs w:val="60"/>
+                <w:sz w:val="48"/>
+                <w:szCs w:val="56"/>
               </w:rPr>
             </w:pPr>
             <w:r>
@@ -177,57 +189,48 @@
                 <w:b/>
                 <w:noProof/>
                 <w:color w:val="250858"/>
-                <w:sz w:val="40"/>
-                <w:szCs w:val="60"/>
+                <w:sz w:val="48"/>
+                <w:szCs w:val="56"/>
               </w:rPr>
               <w:t>Department</w:t>
             </w:r>
           </w:p>
           <w:p>
             <w:pPr>
-              <w:spacing w:after="120"/>
               <w:rPr>
                 <w:rFonts w:ascii="Frutiger LT Std 57 Cn" w:hAnsi="Frutiger LT Std 57 Cn"/>
                 <w:b/>
                 <w:noProof/>
                 <w:color w:val="250858"/>
-                <w:sz w:val="40"/>
-                <w:szCs w:val="60"/>
+                <w:sz w:val="88"/>
+                <w:szCs w:val="88"/>
               </w:rPr>
             </w:pPr>
-            <w:r>
-              <w:rPr>
-                <w:rFonts w:ascii="Frutiger LT Std 57 Cn" w:hAnsi="Frutiger LT Std 57 Cn"/>
-                <w:noProof/>
-                <w:color w:val="250858"/>
-                <w:sz w:val="40"/>
-                <w:szCs w:val="70"/>
-              </w:rPr>
-              <w:t>SecondTitle</w:t>
-            </w:r>
-            <w:r>
-              <w:rPr>
-                <w:rFonts w:ascii="Frutiger LT Std 57 Cn" w:hAnsi="Frutiger LT Std 57 Cn"/>
-                <w:b/>
-                <w:color w:val="250858"/>
-                <w:sz w:val="44"/>
-                <w:szCs w:val="70"/>
-              </w:rPr>
-              <w:br/>
-            </w:r>
-            <w:r>
+          </w:p>
+          <w:p>
+            <w:pPr>
               <w:rPr>
                 <w:rFonts w:ascii="Frutiger LT Std 57 Cn" w:hAnsi="Frutiger LT Std 57 Cn"/>
                 <w:b/>
                 <w:noProof/>
                 <w:color w:val="250858"/>
-                <w:sz w:val="40"/>
-                <w:szCs w:val="60"/>
-              </w:rPr>
-              <w:t>Professorship</w:t>
-            </w:r>
+                <w:sz w:val="88"/>
+                <w:szCs w:val="88"/>
+              </w:rPr>
+            </w:pPr>
           </w:p>
-          <w:p/>
+          <w:p>
+            <w:pPr>
+              <w:rPr>
+                <w:rFonts w:ascii="Frutiger LT Std 57 Cn" w:hAnsi="Frutiger LT Std 57 Cn"/>
+                <w:b/>
+                <w:noProof/>
+                <w:color w:val="250858"/>
+                <w:sz w:val="88"/>
+                <w:szCs w:val="88"/>
+              </w:rPr>
+            </w:pPr>
+          </w:p>
         </w:tc>
       </w:tr>
     </w:tbl>
@@ -640,6 +643,7 @@
   <w:style w:type="paragraph" w:default="1" w:styleId="Normal">
     <w:name w:val="Normal"/>
     <w:qFormat/>
+    <w:rsid w:val="00422D2A"/>
   </w:style>
   <w:style w:type="character" w:default="1" w:styleId="DefaultParagraphFont">
     <w:name w:val="Default Paragraph Font"/>
@@ -672,7 +676,7 @@
     <w:name w:val="Table Grid"/>
     <w:basedOn w:val="TableNormal"/>
     <w:uiPriority w:val="59"/>
-    <w:rsid w:val="008B1575"/>
+    <w:rsid w:val="00F11B87"/>
     <w:pPr>
       <w:spacing w:after="0" w:line="240" w:lineRule="auto"/>
     </w:pPr>

</xml_diff>